<commit_message>
ard update with metrics
</commit_message>
<xml_diff>
--- a/Theory/Bayesian Ridge Regression.docx
+++ b/Theory/Bayesian Ridge Regression.docx
@@ -2655,7 +2655,6 @@
               <w:t xml:space="preserve">||v||2 = </w:t>
             </w:r>
             <w:proofErr w:type="spellStart"/>
-            <w:proofErr w:type="gramStart"/>
             <w:r>
               <w:rPr>
                 <w:rFonts w:ascii="inherit" w:eastAsia="Times New Roman" w:hAnsi="inherit" w:cs="Courier New"/>
@@ -2675,18 +2674,7 @@
                 <w:szCs w:val="18"/>
                 <w:lang w:val="it-IT" w:eastAsia="it-IT"/>
               </w:rPr>
-              <w:t>(</w:t>
-            </w:r>
-            <w:proofErr w:type="gramEnd"/>
-            <w:r>
-              <w:rPr>
-                <w:rFonts w:ascii="inherit" w:eastAsia="Times New Roman" w:hAnsi="inherit" w:cs="Courier New"/>
-                <w:color w:val="000000"/>
-                <w:sz w:val="18"/>
-                <w:szCs w:val="18"/>
-                <w:lang w:val="it-IT" w:eastAsia="it-IT"/>
-              </w:rPr>
-              <w:t>a1^2 + a2^2 + a3^2)</w:t>
+              <w:t>(a1^2 + a2^2 + a3^2)</w:t>
             </w:r>
           </w:p>
         </w:tc>
@@ -5213,27 +5201,13 @@
         <w:rPr>
           <w:lang w:val="en-GB"/>
         </w:rPr>
-        <w:t xml:space="preserve">The prior for the coefficient w is given by a spherical </w:t>
-      </w:r>
-      <w:proofErr w:type="gramStart"/>
-      <w:r>
-        <w:rPr>
-          <w:lang w:val="en-GB"/>
-        </w:rPr>
-        <w:t>Gaussian</w:t>
-      </w:r>
-      <w:r>
-        <w:rPr>
-          <w:lang w:val="en-GB"/>
-        </w:rPr>
-        <w:t>(</w:t>
-      </w:r>
-      <w:proofErr w:type="gramEnd"/>
-      <w:r>
-        <w:rPr>
-          <w:lang w:val="en-GB"/>
-        </w:rPr>
-        <w:t xml:space="preserve">with </w:t>
+        <w:t>The prior for the coefficient w is given by a spherical Gaussian</w:t>
+      </w:r>
+      <w:r>
+        <w:rPr>
+          <w:lang w:val="en-GB"/>
+        </w:rPr>
+        <w:t xml:space="preserve">(with </w:t>
       </w:r>
       <w:r>
         <w:rPr>
@@ -6757,7 +6731,19 @@
           <w:rPr>
             <w:rStyle w:val="Collegamentoipertestuale"/>
           </w:rPr>
-          <w:t>https://www.slideshare.net/FlorianWilhelm2/explaining-the-idea-behind-automatic-relevance-determination-and-bayesian-interpolation-59498957</w:t>
+          <w:t>https://www.slideshare.net/Flori</w:t>
+        </w:r>
+        <w:r>
+          <w:rPr>
+            <w:rStyle w:val="Collegamentoipertestuale"/>
+          </w:rPr>
+          <w:t>a</w:t>
+        </w:r>
+        <w:r>
+          <w:rPr>
+            <w:rStyle w:val="Collegamentoipertestuale"/>
+          </w:rPr>
+          <w:t>nWilhelm2/explaining-the-idea-behind-automatic-relevance-determination-and-bayesian-interpolation-59498957</w:t>
         </w:r>
       </w:hyperlink>
     </w:p>
@@ -6831,27 +6817,13 @@
       </w:pPr>
       <w:r>
         <w:rPr>
-          <w:shd w:val="clear" w:color="auto" w:fill="FFFFFF"/>
-        </w:rPr>
-        <w:t>Our minimization problem in ARD (Automatic Relevance Determination)</w:t>
-      </w:r>
-    </w:p>
-    <w:p>
-      <w:pPr>
-        <w:jc w:val="center"/>
-        <w:rPr>
-          <w:shd w:val="clear" w:color="auto" w:fill="FFFFFF"/>
-        </w:rPr>
-      </w:pPr>
-      <w:r>
-        <w:rPr>
           <w:noProof/>
         </w:rPr>
         <w:drawing>
-          <wp:inline distT="0" distB="0" distL="0" distR="0" wp14:anchorId="1A66853D" wp14:editId="6A124781">
-            <wp:extent cx="2447925" cy="428625"/>
-            <wp:effectExtent l="0" t="0" r="9525" b="9525"/>
-            <wp:docPr id="18" name="Immagine 18"/>
+          <wp:inline distT="0" distB="0" distL="0" distR="0" wp14:anchorId="2962BADF" wp14:editId="4BA7C744">
+            <wp:extent cx="2000250" cy="495300"/>
+            <wp:effectExtent l="0" t="0" r="0" b="0"/>
+            <wp:docPr id="48" name="Immagine 48"/>
             <wp:cNvGraphicFramePr>
               <a:graphicFrameLocks xmlns:a="http://schemas.openxmlformats.org/drawingml/2006/main" noChangeAspect="1"/>
             </wp:cNvGraphicFramePr>
@@ -6871,6 +6843,165 @@
                   <pic:spPr>
                     <a:xfrm>
                       <a:off x="0" y="0"/>
+                      <a:ext cx="2000250" cy="495300"/>
+                    </a:xfrm>
+                    <a:prstGeom prst="rect">
+                      <a:avLst/>
+                    </a:prstGeom>
+                  </pic:spPr>
+                </pic:pic>
+              </a:graphicData>
+            </a:graphic>
+          </wp:inline>
+        </w:drawing>
+      </w:r>
+    </w:p>
+    <w:p>
+      <w:pPr>
+        <w:rPr>
+          <w:shd w:val="clear" w:color="auto" w:fill="FFFFFF"/>
+        </w:rPr>
+      </w:pPr>
+      <w:r>
+        <w:rPr>
+          <w:shd w:val="clear" w:color="auto" w:fill="FFFFFF"/>
+        </w:rPr>
+        <w:t>Considera che ogni ai lambda i definiscono un modello, e quindi si trova w,a,lambda con la massima evidenza</w:t>
+      </w:r>
+    </w:p>
+    <w:p>
+      <w:pPr>
+        <w:rPr>
+          <w:shd w:val="clear" w:color="auto" w:fill="FFFFFF"/>
+        </w:rPr>
+      </w:pPr>
+      <w:r>
+        <w:rPr>
+          <w:noProof/>
+        </w:rPr>
+        <w:drawing>
+          <wp:inline distT="0" distB="0" distL="0" distR="0" wp14:anchorId="5540CB86" wp14:editId="31CCAD85">
+            <wp:extent cx="4143375" cy="952500"/>
+            <wp:effectExtent l="0" t="0" r="9525" b="0"/>
+            <wp:docPr id="47" name="Immagine 47"/>
+            <wp:cNvGraphicFramePr>
+              <a:graphicFrameLocks xmlns:a="http://schemas.openxmlformats.org/drawingml/2006/main" noChangeAspect="1"/>
+            </wp:cNvGraphicFramePr>
+            <a:graphic xmlns:a="http://schemas.openxmlformats.org/drawingml/2006/main">
+              <a:graphicData uri="http://schemas.openxmlformats.org/drawingml/2006/picture">
+                <pic:pic xmlns:pic="http://schemas.openxmlformats.org/drawingml/2006/picture">
+                  <pic:nvPicPr>
+                    <pic:cNvPr id="1" name=""/>
+                    <pic:cNvPicPr/>
+                  </pic:nvPicPr>
+                  <pic:blipFill>
+                    <a:blip r:embed="rId48"/>
+                    <a:stretch>
+                      <a:fillRect/>
+                    </a:stretch>
+                  </pic:blipFill>
+                  <pic:spPr>
+                    <a:xfrm>
+                      <a:off x="0" y="0"/>
+                      <a:ext cx="4143375" cy="952500"/>
+                    </a:xfrm>
+                    <a:prstGeom prst="rect">
+                      <a:avLst/>
+                    </a:prstGeom>
+                  </pic:spPr>
+                </pic:pic>
+              </a:graphicData>
+            </a:graphic>
+          </wp:inline>
+        </w:drawing>
+      </w:r>
+    </w:p>
+    <w:p>
+      <w:pPr>
+        <w:rPr>
+          <w:shd w:val="clear" w:color="auto" w:fill="FFFFFF"/>
+        </w:rPr>
+      </w:pPr>
+      <w:r>
+        <w:rPr>
+          <w:shd w:val="clear" w:color="auto" w:fill="FFFFFF"/>
+        </w:rPr>
+        <w:t>Aggiungo regolarizzaione (ridge regression)</w:t>
+      </w:r>
+    </w:p>
+    <w:p>
+      <w:pPr>
+        <w:rPr>
+          <w:shd w:val="clear" w:color="auto" w:fill="FFFFFF"/>
+        </w:rPr>
+      </w:pPr>
+      <w:r>
+        <w:rPr>
+          <w:shd w:val="clear" w:color="auto" w:fill="FFFFFF"/>
+        </w:rPr>
+        <w:t>Our minimization problem in ARD (Automatic Relevance Determination)</w:t>
+      </w:r>
+    </w:p>
+    <w:p>
+      <w:pPr>
+        <w:rPr>
+          <w:shd w:val="clear" w:color="auto" w:fill="FFFFFF"/>
+        </w:rPr>
+      </w:pPr>
+      <w:r>
+        <w:rPr>
+          <w:shd w:val="clear" w:color="auto" w:fill="FFFFFF"/>
+        </w:rPr>
+        <w:t>Trovare i w consiste nel minimizzare la funzione:</w:t>
+      </w:r>
+    </w:p>
+    <w:p>
+      <w:pPr>
+        <w:pStyle w:val="Paragrafoelenco"/>
+        <w:numPr>
+          <w:ilvl w:val="0"/>
+          <w:numId w:val="3"/>
+        </w:numPr>
+        <w:rPr>
+          <w:shd w:val="clear" w:color="auto" w:fill="FFFFFF"/>
+        </w:rPr>
+      </w:pPr>
+    </w:p>
+    <w:p>
+      <w:pPr>
+        <w:jc w:val="center"/>
+        <w:rPr>
+          <w:shd w:val="clear" w:color="auto" w:fill="FFFFFF"/>
+        </w:rPr>
+      </w:pPr>
+      <w:r>
+        <w:rPr>
+          <w:noProof/>
+        </w:rPr>
+        <w:drawing>
+          <wp:inline distT="0" distB="0" distL="0" distR="0" wp14:anchorId="1A66853D" wp14:editId="6A124781">
+            <wp:extent cx="2447925" cy="428625"/>
+            <wp:effectExtent l="0" t="0" r="9525" b="9525"/>
+            <wp:docPr id="18" name="Immagine 18"/>
+            <wp:cNvGraphicFramePr>
+              <a:graphicFrameLocks xmlns:a="http://schemas.openxmlformats.org/drawingml/2006/main" noChangeAspect="1"/>
+            </wp:cNvGraphicFramePr>
+            <a:graphic xmlns:a="http://schemas.openxmlformats.org/drawingml/2006/main">
+              <a:graphicData uri="http://schemas.openxmlformats.org/drawingml/2006/picture">
+                <pic:pic xmlns:pic="http://schemas.openxmlformats.org/drawingml/2006/picture">
+                  <pic:nvPicPr>
+                    <pic:cNvPr id="1" name=""/>
+                    <pic:cNvPicPr/>
+                  </pic:nvPicPr>
+                  <pic:blipFill>
+                    <a:blip r:embed="rId49"/>
+                    <a:stretch>
+                      <a:fillRect/>
+                    </a:stretch>
+                  </pic:blipFill>
+                  <pic:spPr>
+                    <a:xfrm>
+                      <a:off x="0" y="0"/>
                       <a:ext cx="2447925" cy="428625"/>
                     </a:xfrm>
                     <a:prstGeom prst="rect">
@@ -6887,6 +7018,46 @@
     <w:p>
       <w:r>
         <w:rPr>
+          <w:noProof/>
+        </w:rPr>
+        <w:drawing>
+          <wp:inline distT="0" distB="0" distL="0" distR="0" wp14:anchorId="16CDAC35" wp14:editId="681F40B8">
+            <wp:extent cx="6120130" cy="3322320"/>
+            <wp:effectExtent l="0" t="0" r="0" b="0"/>
+            <wp:docPr id="49" name="Immagine 49"/>
+            <wp:cNvGraphicFramePr>
+              <a:graphicFrameLocks xmlns:a="http://schemas.openxmlformats.org/drawingml/2006/main" noChangeAspect="1"/>
+            </wp:cNvGraphicFramePr>
+            <a:graphic xmlns:a="http://schemas.openxmlformats.org/drawingml/2006/main">
+              <a:graphicData uri="http://schemas.openxmlformats.org/drawingml/2006/picture">
+                <pic:pic xmlns:pic="http://schemas.openxmlformats.org/drawingml/2006/picture">
+                  <pic:nvPicPr>
+                    <pic:cNvPr id="1" name=""/>
+                    <pic:cNvPicPr/>
+                  </pic:nvPicPr>
+                  <pic:blipFill>
+                    <a:blip r:embed="rId50"/>
+                    <a:stretch>
+                      <a:fillRect/>
+                    </a:stretch>
+                  </pic:blipFill>
+                  <pic:spPr>
+                    <a:xfrm>
+                      <a:off x="0" y="0"/>
+                      <a:ext cx="6120130" cy="3322320"/>
+                    </a:xfrm>
+                    <a:prstGeom prst="rect">
+                      <a:avLst/>
+                    </a:prstGeom>
+                  </pic:spPr>
+                </pic:pic>
+              </a:graphicData>
+            </a:graphic>
+          </wp:inline>
+        </w:drawing>
+      </w:r>
+      <w:r>
+        <w:rPr>
           <w:b/>
           <w:bCs/>
         </w:rPr>
@@ -6924,6 +7095,7 @@
         <w:rPr>
           <w:shd w:val="clear" w:color="auto" w:fill="FFFFFF"/>
         </w:rPr>
+        <w:lastRenderedPageBreak/>
         <w:t>ARD va bene quando hai tante feature e pochi dati ossevati</w:t>
       </w:r>
       <w:r>
@@ -7007,7 +7179,7 @@
                           <pic:cNvPicPr/>
                         </pic:nvPicPr>
                         <pic:blipFill>
-                          <a:blip r:embed="rId48"/>
+                          <a:blip r:embed="rId51"/>
                           <a:stretch>
                             <a:fillRect/>
                           </a:stretch>
@@ -7045,7 +7217,6 @@
               <w:rPr>
                 <w:noProof/>
               </w:rPr>
-              <w:lastRenderedPageBreak/>
               <w:drawing>
                 <wp:inline distT="0" distB="0" distL="0" distR="0" wp14:anchorId="4C902D9F" wp14:editId="4D946CCB">
                   <wp:extent cx="4362489" cy="2863817"/>
@@ -7062,7 +7233,7 @@
                           <pic:cNvPicPr/>
                         </pic:nvPicPr>
                         <pic:blipFill>
-                          <a:blip r:embed="rId49"/>
+                          <a:blip r:embed="rId52"/>
                           <a:stretch>
                             <a:fillRect/>
                           </a:stretch>
@@ -7096,6 +7267,171 @@
     <w:p>
       <w:pPr>
         <w:rPr>
+          <w:rFonts w:ascii="Segoe UI" w:hAnsi="Segoe UI" w:cs="Segoe UI"/>
+          <w:color w:val="212529"/>
+          <w:shd w:val="clear" w:color="auto" w:fill="FFFFFF"/>
+        </w:rPr>
+      </w:pPr>
+      <w:r>
+        <w:rPr>
+          <w:rFonts w:ascii="Segoe UI" w:hAnsi="Segoe UI" w:cs="Segoe UI"/>
+          <w:color w:val="212529"/>
+          <w:shd w:val="clear" w:color="auto" w:fill="FFFFFF"/>
+        </w:rPr>
+        <w:t>The priors over </w:t>
+      </w:r>
+      <w:r>
+        <w:rPr>
+          <w:rStyle w:val="math"/>
+          <w:rFonts w:ascii="Segoe UI" w:hAnsi="Segoe UI" w:cs="Segoe UI"/>
+          <w:color w:val="212529"/>
+          <w:shd w:val="clear" w:color="auto" w:fill="FFFFFF"/>
+        </w:rPr>
+        <w:t>α</w:t>
+      </w:r>
+      <w:r>
+        <w:rPr>
+          <w:rFonts w:ascii="Segoe UI" w:hAnsi="Segoe UI" w:cs="Segoe UI"/>
+          <w:color w:val="212529"/>
+          <w:shd w:val="clear" w:color="auto" w:fill="FFFFFF"/>
+        </w:rPr>
+        <w:t> and </w:t>
+      </w:r>
+      <w:r>
+        <w:rPr>
+          <w:rStyle w:val="math"/>
+          <w:rFonts w:ascii="Segoe UI" w:hAnsi="Segoe UI" w:cs="Segoe UI"/>
+          <w:color w:val="212529"/>
+          <w:shd w:val="clear" w:color="auto" w:fill="FFFFFF"/>
+        </w:rPr>
+        <w:t>λ</w:t>
+      </w:r>
+      <w:r>
+        <w:rPr>
+          <w:rFonts w:ascii="Segoe UI" w:hAnsi="Segoe UI" w:cs="Segoe UI"/>
+          <w:color w:val="212529"/>
+          <w:shd w:val="clear" w:color="auto" w:fill="FFFFFF"/>
+        </w:rPr>
+        <w:t> are chosen to be </w:t>
+      </w:r>
+      <w:hyperlink r:id="rId53" w:history="1">
+        <w:r>
+          <w:rPr>
+            <w:rStyle w:val="Collegamentoipertestuale"/>
+            <w:rFonts w:ascii="Segoe UI" w:hAnsi="Segoe UI" w:cs="Segoe UI"/>
+            <w:color w:val="2878A2"/>
+            <w:shd w:val="clear" w:color="auto" w:fill="FFFFFF"/>
+          </w:rPr>
+          <w:t>gamma distributions</w:t>
+        </w:r>
+      </w:hyperlink>
+      <w:r>
+        <w:rPr>
+          <w:rFonts w:ascii="Segoe UI" w:hAnsi="Segoe UI" w:cs="Segoe UI"/>
+          <w:color w:val="212529"/>
+          <w:shd w:val="clear" w:color="auto" w:fill="FFFFFF"/>
+        </w:rPr>
+        <w:t>, the conjugate prior for the precision of the Gaussian</w:t>
+      </w:r>
+    </w:p>
+    <w:p>
+      <w:pPr>
+        <w:rPr>
+          <w:shd w:val="clear" w:color="auto" w:fill="FFFFFF"/>
+        </w:rPr>
+      </w:pPr>
+      <w:r>
+        <w:rPr>
+          <w:rFonts w:ascii="Segoe UI" w:hAnsi="Segoe UI" w:cs="Segoe UI"/>
+          <w:color w:val="212529"/>
+          <w:shd w:val="clear" w:color="auto" w:fill="FFFFFF"/>
+        </w:rPr>
+        <w:t>T</w:t>
+      </w:r>
+      <w:r>
+        <w:rPr>
+          <w:rFonts w:ascii="Segoe UI" w:hAnsi="Segoe UI" w:cs="Segoe UI"/>
+          <w:color w:val="212529"/>
+          <w:shd w:val="clear" w:color="auto" w:fill="FFFFFF"/>
+        </w:rPr>
+        <w:t>he scikit-learn implementation is based on the algorithm described in Appendix A of (Tipping, 2001) where the update of the parameters </w:t>
+      </w:r>
+      <w:r>
+        <w:rPr>
+          <w:rStyle w:val="math"/>
+          <w:rFonts w:ascii="Segoe UI" w:hAnsi="Segoe UI" w:cs="Segoe UI"/>
+          <w:color w:val="212529"/>
+          <w:shd w:val="clear" w:color="auto" w:fill="FFFFFF"/>
+        </w:rPr>
+        <w:t>α</w:t>
+      </w:r>
+      <w:r>
+        <w:rPr>
+          <w:rFonts w:ascii="Segoe UI" w:hAnsi="Segoe UI" w:cs="Segoe UI"/>
+          <w:color w:val="212529"/>
+          <w:shd w:val="clear" w:color="auto" w:fill="FFFFFF"/>
+        </w:rPr>
+        <w:t> and </w:t>
+      </w:r>
+      <w:r>
+        <w:rPr>
+          <w:rStyle w:val="math"/>
+          <w:rFonts w:ascii="Segoe UI" w:hAnsi="Segoe UI" w:cs="Segoe UI"/>
+          <w:color w:val="212529"/>
+          <w:shd w:val="clear" w:color="auto" w:fill="FFFFFF"/>
+        </w:rPr>
+        <w:t>λ</w:t>
+      </w:r>
+      <w:r>
+        <w:rPr>
+          <w:rFonts w:ascii="Segoe UI" w:hAnsi="Segoe UI" w:cs="Segoe UI"/>
+          <w:color w:val="212529"/>
+          <w:shd w:val="clear" w:color="auto" w:fill="FFFFFF"/>
+        </w:rPr>
+        <w:t> is done as suggested in (MacKay, 1992). The initial value of the maximization procedure can be set with the hyperparameters </w:t>
+      </w:r>
+      <w:r>
+        <w:rPr>
+          <w:rStyle w:val="pre"/>
+          <w:rFonts w:ascii="Consolas" w:hAnsi="Consolas" w:cs="Courier New"/>
+          <w:color w:val="222222"/>
+          <w:sz w:val="21"/>
+          <w:szCs w:val="21"/>
+          <w:shd w:val="clear" w:color="auto" w:fill="ECF0F3"/>
+        </w:rPr>
+        <w:t>alpha_init</w:t>
+      </w:r>
+      <w:r>
+        <w:rPr>
+          <w:rFonts w:ascii="Segoe UI" w:hAnsi="Segoe UI" w:cs="Segoe UI"/>
+          <w:color w:val="212529"/>
+          <w:shd w:val="clear" w:color="auto" w:fill="FFFFFF"/>
+        </w:rPr>
+        <w:t> and </w:t>
+      </w:r>
+      <w:r>
+        <w:rPr>
+          <w:rStyle w:val="pre"/>
+          <w:rFonts w:ascii="Consolas" w:hAnsi="Consolas" w:cs="Courier New"/>
+          <w:color w:val="222222"/>
+          <w:sz w:val="21"/>
+          <w:szCs w:val="21"/>
+          <w:shd w:val="clear" w:color="auto" w:fill="ECF0F3"/>
+        </w:rPr>
+        <w:t>lambda_init</w:t>
+      </w:r>
+      <w:r>
+        <w:rPr>
+          <w:rFonts w:ascii="Segoe UI" w:hAnsi="Segoe UI" w:cs="Segoe UI"/>
+          <w:color w:val="212529"/>
+          <w:shd w:val="clear" w:color="auto" w:fill="FFFFFF"/>
+        </w:rPr>
+        <w:t>.</w:t>
+      </w:r>
+    </w:p>
+    <w:p>
+      <w:pPr>
+        <w:rPr>
           <w:shd w:val="clear" w:color="auto" w:fill="FFFFFF"/>
         </w:rPr>
       </w:pPr>
@@ -7103,6 +7439,7 @@
         <w:rPr>
           <w:noProof/>
         </w:rPr>
+        <w:lastRenderedPageBreak/>
         <w:drawing>
           <wp:inline distT="0" distB="0" distL="0" distR="0" wp14:anchorId="0E4EEB58" wp14:editId="764782A6">
             <wp:extent cx="3768478" cy="2424430"/>
@@ -7119,7 +7456,7 @@
                     <pic:cNvPicPr/>
                   </pic:nvPicPr>
                   <pic:blipFill>
-                    <a:blip r:embed="rId50"/>
+                    <a:blip r:embed="rId54"/>
                     <a:stretch>
                       <a:fillRect/>
                     </a:stretch>
@@ -7166,7 +7503,7 @@
                     <pic:cNvPicPr/>
                   </pic:nvPicPr>
                   <pic:blipFill>
-                    <a:blip r:embed="rId51"/>
+                    <a:blip r:embed="rId55"/>
                     <a:stretch>
                       <a:fillRect/>
                     </a:stretch>
@@ -7197,7 +7534,6 @@
         <w:rPr>
           <w:noProof/>
         </w:rPr>
-        <w:lastRenderedPageBreak/>
         <w:drawing>
           <wp:inline distT="0" distB="0" distL="0" distR="0" wp14:anchorId="66955FB2" wp14:editId="6C9E0BF3">
             <wp:extent cx="5003800" cy="2697630"/>
@@ -7214,7 +7550,7 @@
                     <pic:cNvPicPr/>
                   </pic:nvPicPr>
                   <pic:blipFill>
-                    <a:blip r:embed="rId52"/>
+                    <a:blip r:embed="rId56"/>
                     <a:stretch>
                       <a:fillRect/>
                     </a:stretch>
@@ -7270,7 +7606,7 @@
       </w:pPr>
     </w:p>
     <w:p>
-      <w:hyperlink r:id="rId53" w:history="1">
+      <w:hyperlink r:id="rId57" w:history="1">
         <w:r>
           <w:rPr>
             <w:rStyle w:val="Collegamentoipertestuale"/>
@@ -7992,7 +8328,6 @@
           <w:b/>
           <w:bCs/>
         </w:rPr>
-        <w:lastRenderedPageBreak/>
         <w:t xml:space="preserve">Esempio su </w:t>
       </w:r>
       <w:r>
@@ -8075,6 +8410,7 @@
         <w:rPr>
           <w:noProof/>
         </w:rPr>
+        <w:lastRenderedPageBreak/>
         <w:drawing>
           <wp:anchor distT="0" distB="0" distL="114300" distR="114300" simplePos="0" relativeHeight="251659264" behindDoc="0" locked="0" layoutInCell="1" allowOverlap="1" wp14:anchorId="0A57A426" wp14:editId="5EF08F2E">
             <wp:simplePos x="716280" y="3162300"/>
@@ -8099,7 +8435,7 @@
                     <pic:cNvPicPr/>
                   </pic:nvPicPr>
                   <pic:blipFill>
-                    <a:blip r:embed="rId54">
+                    <a:blip r:embed="rId58">
                       <a:extLst>
                         <a:ext uri="{28A0092B-C50C-407E-A947-70E740481C1C}">
                           <a14:useLocalDpi xmlns:a14="http://schemas.microsoft.com/office/drawing/2010/main" val="0"/>
@@ -8218,7 +8554,6 @@
               <w:rPr>
                 <w:noProof/>
               </w:rPr>
-              <w:lastRenderedPageBreak/>
               <w:drawing>
                 <wp:inline distT="0" distB="0" distL="0" distR="0" wp14:anchorId="51EC5728" wp14:editId="3EAF913C">
                   <wp:extent cx="2809458" cy="2405012"/>
@@ -8235,7 +8570,7 @@
                           <pic:cNvPicPr/>
                         </pic:nvPicPr>
                         <pic:blipFill>
-                          <a:blip r:embed="rId55"/>
+                          <a:blip r:embed="rId59"/>
                           <a:stretch>
                             <a:fillRect/>
                           </a:stretch>
@@ -8290,7 +8625,7 @@
                           <pic:cNvPicPr/>
                         </pic:nvPicPr>
                         <pic:blipFill rotWithShape="1">
-                          <a:blip r:embed="rId56"/>
+                          <a:blip r:embed="rId60"/>
                           <a:srcRect r="6970" b="5384"/>
                           <a:stretch/>
                         </pic:blipFill>
@@ -8389,7 +8724,7 @@
                     <pic:cNvPicPr/>
                   </pic:nvPicPr>
                   <pic:blipFill>
-                    <a:blip r:embed="rId57"/>
+                    <a:blip r:embed="rId61"/>
                     <a:stretch>
                       <a:fillRect/>
                     </a:stretch>
@@ -8649,7 +8984,6 @@
         </w:tabs>
       </w:pPr>
       <w:r>
-        <w:lastRenderedPageBreak/>
         <w:t>Test con Polynomial ARD da studiare.</w:t>
       </w:r>
     </w:p>
@@ -8666,446 +9000,12 @@
         <w:rPr>
           <w:noProof/>
         </w:rPr>
+        <w:lastRenderedPageBreak/>
         <w:drawing>
           <wp:inline distT="0" distB="0" distL="0" distR="0" wp14:anchorId="18CAED6F" wp14:editId="3C038C8C">
             <wp:extent cx="4966832" cy="4026817"/>
             <wp:effectExtent l="0" t="0" r="5715" b="0"/>
             <wp:docPr id="45" name="Immagine 45"/>
-            <wp:cNvGraphicFramePr>
-              <a:graphicFrameLocks xmlns:a="http://schemas.openxmlformats.org/drawingml/2006/main" noChangeAspect="1"/>
-            </wp:cNvGraphicFramePr>
-            <a:graphic xmlns:a="http://schemas.openxmlformats.org/drawingml/2006/main">
-              <a:graphicData uri="http://schemas.openxmlformats.org/drawingml/2006/picture">
-                <pic:pic xmlns:pic="http://schemas.openxmlformats.org/drawingml/2006/picture">
-                  <pic:nvPicPr>
-                    <pic:cNvPr id="1" name=""/>
-                    <pic:cNvPicPr/>
-                  </pic:nvPicPr>
-                  <pic:blipFill>
-                    <a:blip r:embed="rId58"/>
-                    <a:stretch>
-                      <a:fillRect/>
-                    </a:stretch>
-                  </pic:blipFill>
-                  <pic:spPr>
-                    <a:xfrm>
-                      <a:off x="0" y="0"/>
-                      <a:ext cx="4966832" cy="4026817"/>
-                    </a:xfrm>
-                    <a:prstGeom prst="rect">
-                      <a:avLst/>
-                    </a:prstGeom>
-                  </pic:spPr>
-                </pic:pic>
-              </a:graphicData>
-            </a:graphic>
-          </wp:inline>
-        </w:drawing>
-      </w:r>
-    </w:p>
-    <w:p>
-      <w:pPr>
-        <w:rPr>
-          <w:b/>
-          <w:bCs/>
-        </w:rPr>
-      </w:pPr>
-      <w:r>
-        <w:rPr>
-          <w:b/>
-          <w:bCs/>
-        </w:rPr>
-        <w:t>Maximum-likelihood-estimation</w:t>
-      </w:r>
-    </w:p>
-    <w:p>
-      <w:pPr>
-        <w:rPr>
-          <w:b/>
-          <w:bCs/>
-        </w:rPr>
-      </w:pPr>
-      <w:hyperlink r:id="rId59" w:history="1">
-        <w:r>
-          <w:rPr>
-            <w:rStyle w:val="Collegamentoipertestuale"/>
-          </w:rPr>
-          <w:t>https://towardsdatascience.com/a-gentle-introduction-to-maximum-likelihood-estimation-9fbff27ea12f</w:t>
-        </w:r>
-      </w:hyperlink>
-    </w:p>
-    <w:p>
-      <w:pPr>
-        <w:tabs>
-          <w:tab w:val="left" w:pos="2657"/>
-        </w:tabs>
-      </w:pPr>
-      <w:r>
-        <w:t>MLE in a nutshell helps us answer this question:</w:t>
-      </w:r>
-    </w:p>
-    <w:p>
-      <w:pPr>
-        <w:tabs>
-          <w:tab w:val="left" w:pos="2657"/>
-        </w:tabs>
-      </w:pPr>
-      <w:r>
-        <w:t>Which are the best parameters/coefficients for my model?</w:t>
-      </w:r>
-    </w:p>
-    <w:p>
-      <w:pPr>
-        <w:rPr>
-          <w:rFonts w:ascii="Courier New" w:hAnsi="Courier New" w:cs="Courier New"/>
-          <w:i/>
-          <w:iCs/>
-          <w:color w:val="595959" w:themeColor="text1" w:themeTint="A6"/>
-          <w:spacing w:val="-5"/>
-        </w:rPr>
-      </w:pPr>
-      <w:r>
-        <w:rPr>
-          <w:rFonts w:ascii="Courier New" w:hAnsi="Courier New" w:cs="Courier New"/>
-          <w:i/>
-          <w:iCs/>
-          <w:color w:val="595959" w:themeColor="text1" w:themeTint="A6"/>
-          <w:spacing w:val="-5"/>
-        </w:rPr>
-        <w:t>P(β</w:t>
-      </w:r>
-      <w:r>
-        <w:rPr>
-          <w:rFonts w:ascii="Cambria Math" w:hAnsi="Cambria Math" w:cs="Cambria Math"/>
-          <w:i/>
-          <w:iCs/>
-          <w:color w:val="595959" w:themeColor="text1" w:themeTint="A6"/>
-          <w:spacing w:val="-5"/>
-        </w:rPr>
-        <w:t>∣</w:t>
-      </w:r>
-      <w:r>
-        <w:rPr>
-          <w:rFonts w:ascii="Courier New" w:hAnsi="Courier New" w:cs="Courier New"/>
-          <w:i/>
-          <w:iCs/>
-          <w:color w:val="595959" w:themeColor="text1" w:themeTint="A6"/>
-          <w:spacing w:val="-5"/>
-        </w:rPr>
-        <w:t xml:space="preserve">y) = </w:t>
-      </w:r>
-      <w:r>
-        <w:rPr>
-          <w:rStyle w:val="NessunaspaziaturaCarattere"/>
-          <w:i/>
-          <w:iCs/>
-          <w:color w:val="595959" w:themeColor="text1" w:themeTint="A6"/>
-        </w:rPr>
-        <w:t>P(y</w:t>
-      </w:r>
-      <w:r>
-        <w:rPr>
-          <w:rStyle w:val="NessunaspaziaturaCarattere"/>
-          <w:rFonts w:ascii="Cambria Math" w:hAnsi="Cambria Math" w:cs="Cambria Math"/>
-          <w:i/>
-          <w:iCs/>
-          <w:color w:val="595959" w:themeColor="text1" w:themeTint="A6"/>
-        </w:rPr>
-        <w:t>∣</w:t>
-      </w:r>
-      <w:r>
-        <w:rPr>
-          <w:rStyle w:val="NessunaspaziaturaCarattere"/>
-          <w:rFonts w:ascii="Calibri" w:hAnsi="Calibri" w:cs="Calibri"/>
-          <w:i/>
-          <w:iCs/>
-          <w:color w:val="595959" w:themeColor="text1" w:themeTint="A6"/>
-        </w:rPr>
-        <w:t>β</w:t>
-      </w:r>
-      <w:r>
-        <w:rPr>
-          <w:rStyle w:val="NessunaspaziaturaCarattere"/>
-          <w:i/>
-          <w:iCs/>
-          <w:color w:val="595959" w:themeColor="text1" w:themeTint="A6"/>
-        </w:rPr>
-        <w:t>)</w:t>
-      </w:r>
-      <w:r>
-        <w:rPr>
-          <w:rFonts w:ascii="Courier New" w:hAnsi="Courier New" w:cs="Courier New"/>
-          <w:i/>
-          <w:iCs/>
-          <w:color w:val="595959" w:themeColor="text1" w:themeTint="A6"/>
-          <w:spacing w:val="-5"/>
-        </w:rPr>
-        <w:t xml:space="preserve"> x P(β) / P(y)</w:t>
-      </w:r>
-      <w:r>
-        <w:rPr>
-          <w:rFonts w:ascii="Courier New" w:hAnsi="Courier New" w:cs="Courier New"/>
-          <w:i/>
-          <w:iCs/>
-          <w:color w:val="595959" w:themeColor="text1" w:themeTint="A6"/>
-          <w:spacing w:val="-5"/>
-        </w:rPr>
-        <w:t xml:space="preserve"> </w:t>
-      </w:r>
-      <w:r>
-        <w:rPr>
-          <w:rFonts w:ascii="Courier New" w:hAnsi="Courier New" w:cs="Courier New"/>
-          <w:i/>
-          <w:iCs/>
-          <w:color w:val="595959" w:themeColor="text1" w:themeTint="A6"/>
-          <w:spacing w:val="-5"/>
-        </w:rPr>
-        <w:sym w:font="Wingdings" w:char="F0E0"/>
-      </w:r>
-      <w:r>
-        <w:rPr>
-          <w:rFonts w:ascii="Courier New" w:hAnsi="Courier New" w:cs="Courier New"/>
-          <w:i/>
-          <w:iCs/>
-          <w:color w:val="595959" w:themeColor="text1" w:themeTint="A6"/>
-          <w:spacing w:val="-5"/>
-        </w:rPr>
-        <w:t xml:space="preserve"> </w:t>
-      </w:r>
-    </w:p>
-    <w:p>
-      <w:pPr>
-        <w:ind w:firstLine="708"/>
-        <w:rPr>
-          <w:i/>
-          <w:iCs/>
-          <w:color w:val="595959" w:themeColor="text1" w:themeTint="A6"/>
-        </w:rPr>
-      </w:pPr>
-      <w:r>
-        <w:rPr>
-          <w:rFonts w:ascii="Courier New" w:hAnsi="Courier New" w:cs="Courier New"/>
-          <w:i/>
-          <w:iCs/>
-          <w:color w:val="595959" w:themeColor="text1" w:themeTint="A6"/>
-          <w:spacing w:val="-5"/>
-        </w:rPr>
-        <w:t>posterior = likelihood * prior / evidence</w:t>
-      </w:r>
-      <w:r>
-        <w:rPr>
-          <w:rFonts w:ascii="Courier New" w:hAnsi="Courier New" w:cs="Courier New"/>
-          <w:i/>
-          <w:iCs/>
-          <w:color w:val="595959" w:themeColor="text1" w:themeTint="A6"/>
-          <w:spacing w:val="-5"/>
-        </w:rPr>
-        <w:t>(or marginal likelihood)</w:t>
-      </w:r>
-    </w:p>
-    <w:p>
-      <w:r>
-        <w:t>The distinction between probability and likelihood is fundamentally important: Probability attaches to possible results; likelihood attaches to hypotheses.</w:t>
-      </w:r>
-    </w:p>
-    <w:p>
-      <w:pPr>
-        <w:jc w:val="center"/>
-        <w:rPr>
-          <w:i/>
-          <w:iCs/>
-          <w:color w:val="595959" w:themeColor="text1" w:themeTint="A6"/>
-        </w:rPr>
-      </w:pPr>
-      <w:r>
-        <w:rPr>
-          <w:i/>
-          <w:iCs/>
-          <w:color w:val="595959" w:themeColor="text1" w:themeTint="A6"/>
-        </w:rPr>
-        <w:t>p(y|β) is equivalent to L(β|y) </w:t>
-      </w:r>
-      <w:r>
-        <w:rPr>
-          <w:i/>
-          <w:iCs/>
-          <w:color w:val="595959" w:themeColor="text1" w:themeTint="A6"/>
-        </w:rPr>
-        <w:sym w:font="Wingdings" w:char="F0E0"/>
-      </w:r>
-      <w:r>
-        <w:rPr>
-          <w:i/>
-          <w:iCs/>
-          <w:color w:val="595959" w:themeColor="text1" w:themeTint="A6"/>
-        </w:rPr>
-        <w:t xml:space="preserve">  p(y_1,y_2,...,y_n|β) is equivalent to L(β|y_1,y_2,...,y_n) .</w:t>
-      </w:r>
-    </w:p>
-    <w:p>
-      <w:r>
-        <w:t xml:space="preserve"> Also, remember that we can multiply independent probabilities</w:t>
-      </w:r>
-      <w:r>
-        <w:t>:</w:t>
-      </w:r>
-    </w:p>
-    <w:p>
-      <w:pPr>
-        <w:jc w:val="center"/>
-        <w:rPr>
-          <w:i/>
-          <w:iCs/>
-          <w:color w:val="595959" w:themeColor="text1" w:themeTint="A6"/>
-        </w:rPr>
-      </w:pPr>
-      <w:r>
-        <w:rPr>
-          <w:i/>
-          <w:iCs/>
-          <w:color w:val="595959" w:themeColor="text1" w:themeTint="A6"/>
-        </w:rPr>
-        <w:t>L(β|y1,y2,…,yn) = p(y1|β)p(y2|β),…,p(yn|β) = ∏p(yi|β)</w:t>
-      </w:r>
-    </w:p>
-    <w:p>
-      <w:r>
-        <w:rPr>
-          <w:i/>
-          <w:iCs/>
-          <w:color w:val="595959" w:themeColor="text1" w:themeTint="A6"/>
-        </w:rPr>
-        <w:t>∏p(yi|β)</w:t>
-      </w:r>
-      <w:r>
-        <w:rPr>
-          <w:i/>
-          <w:iCs/>
-          <w:color w:val="595959" w:themeColor="text1" w:themeTint="A6"/>
-        </w:rPr>
-        <w:t xml:space="preserve"> </w:t>
-      </w:r>
-      <w:r>
-        <w:t>looks like something we can maximize:</w:t>
-      </w:r>
-    </w:p>
-    <w:p>
-      <w:pPr>
-        <w:jc w:val="center"/>
-      </w:pPr>
-      <w:r>
-        <w:rPr>
-          <w:noProof/>
-        </w:rPr>
-        <w:drawing>
-          <wp:inline distT="0" distB="0" distL="0" distR="0" wp14:anchorId="4CC447CF" wp14:editId="3B54FC87">
-            <wp:extent cx="2555058" cy="1115286"/>
-            <wp:effectExtent l="0" t="0" r="0" b="8890"/>
-            <wp:docPr id="38" name="Immagine 38"/>
-            <wp:cNvGraphicFramePr>
-              <a:graphicFrameLocks xmlns:a="http://schemas.openxmlformats.org/drawingml/2006/main" noChangeAspect="1"/>
-            </wp:cNvGraphicFramePr>
-            <a:graphic xmlns:a="http://schemas.openxmlformats.org/drawingml/2006/main">
-              <a:graphicData uri="http://schemas.openxmlformats.org/drawingml/2006/picture">
-                <pic:pic xmlns:pic="http://schemas.openxmlformats.org/drawingml/2006/picture">
-                  <pic:nvPicPr>
-                    <pic:cNvPr id="1" name=""/>
-                    <pic:cNvPicPr/>
-                  </pic:nvPicPr>
-                  <pic:blipFill>
-                    <a:blip r:embed="rId60"/>
-                    <a:stretch>
-                      <a:fillRect/>
-                    </a:stretch>
-                  </pic:blipFill>
-                  <pic:spPr>
-                    <a:xfrm>
-                      <a:off x="0" y="0"/>
-                      <a:ext cx="2567837" cy="1120864"/>
-                    </a:xfrm>
-                    <a:prstGeom prst="rect">
-                      <a:avLst/>
-                    </a:prstGeom>
-                  </pic:spPr>
-                </pic:pic>
-              </a:graphicData>
-            </a:graphic>
-          </wp:inline>
-        </w:drawing>
-      </w:r>
-    </w:p>
-    <w:p/>
-    <w:p>
-      <w:pPr>
-        <w:tabs>
-          <w:tab w:val="left" w:pos="2657"/>
-        </w:tabs>
-      </w:pPr>
-      <w:r>
-        <w:t xml:space="preserve">We want to find the parameter </w:t>
-      </w:r>
-      <w:r>
-        <w:rPr>
-          <w:i/>
-          <w:iCs/>
-          <w:color w:val="595959" w:themeColor="text1" w:themeTint="A6"/>
-        </w:rPr>
-        <w:t>β</w:t>
-      </w:r>
-      <w:r>
-        <w:t xml:space="preserve"> which maximize the likelihood</w:t>
-      </w:r>
-    </w:p>
-    <w:p>
-      <w:pPr>
-        <w:tabs>
-          <w:tab w:val="left" w:pos="2657"/>
-        </w:tabs>
-      </w:pPr>
-    </w:p>
-    <w:p>
-      <w:pPr>
-        <w:tabs>
-          <w:tab w:val="left" w:pos="2657"/>
-        </w:tabs>
-      </w:pPr>
-      <w:r>
-        <w:t xml:space="preserve">We can use </w:t>
-      </w:r>
-      <w:r>
-        <w:t>Logs</w:t>
-      </w:r>
-      <w:r>
-        <w:t xml:space="preserve">, that </w:t>
-      </w:r>
-      <w:r>
-        <w:t xml:space="preserve"> are </w:t>
-      </w:r>
-      <w:hyperlink r:id="rId61" w:tgtFrame="_blank" w:history="1">
-        <w:r>
-          <w:t>monotonic transformations</w:t>
-        </w:r>
-      </w:hyperlink>
-      <w:r>
-        <w:t>, so we’ll simplify our computation but maintain our optimal result.</w:t>
-      </w:r>
-    </w:p>
-    <w:p>
-      <w:pPr>
-        <w:tabs>
-          <w:tab w:val="left" w:pos="2657"/>
-        </w:tabs>
-        <w:jc w:val="center"/>
-      </w:pPr>
-      <w:r>
-        <w:rPr>
-          <w:noProof/>
-        </w:rPr>
-        <w:drawing>
-          <wp:inline distT="0" distB="0" distL="0" distR="0" wp14:anchorId="5F91D49C" wp14:editId="148B6393">
-            <wp:extent cx="2630714" cy="941685"/>
-            <wp:effectExtent l="0" t="0" r="0" b="0"/>
-            <wp:docPr id="40" name="Immagine 40"/>
             <wp:cNvGraphicFramePr>
               <a:graphicFrameLocks xmlns:a="http://schemas.openxmlformats.org/drawingml/2006/main" noChangeAspect="1"/>
             </wp:cNvGraphicFramePr>
@@ -9125,6 +9025,442 @@
                   <pic:spPr>
                     <a:xfrm>
                       <a:off x="0" y="0"/>
+                      <a:ext cx="4966832" cy="4026817"/>
+                    </a:xfrm>
+                    <a:prstGeom prst="rect">
+                      <a:avLst/>
+                    </a:prstGeom>
+                  </pic:spPr>
+                </pic:pic>
+              </a:graphicData>
+            </a:graphic>
+          </wp:inline>
+        </w:drawing>
+      </w:r>
+    </w:p>
+    <w:p>
+      <w:pPr>
+        <w:rPr>
+          <w:b/>
+          <w:bCs/>
+        </w:rPr>
+      </w:pPr>
+      <w:r>
+        <w:rPr>
+          <w:b/>
+          <w:bCs/>
+        </w:rPr>
+        <w:t>Maximum-likelihood-estimation</w:t>
+      </w:r>
+    </w:p>
+    <w:p>
+      <w:pPr>
+        <w:rPr>
+          <w:b/>
+          <w:bCs/>
+        </w:rPr>
+      </w:pPr>
+      <w:hyperlink r:id="rId63" w:history="1">
+        <w:r>
+          <w:rPr>
+            <w:rStyle w:val="Collegamentoipertestuale"/>
+          </w:rPr>
+          <w:t>https://towardsdatascience.com/a-gentle-introduction-to-maximum-likelihood-estimation-9fbff27ea12f</w:t>
+        </w:r>
+      </w:hyperlink>
+    </w:p>
+    <w:p>
+      <w:pPr>
+        <w:tabs>
+          <w:tab w:val="left" w:pos="2657"/>
+        </w:tabs>
+      </w:pPr>
+      <w:r>
+        <w:t>MLE in a nutshell helps us answer this question:</w:t>
+      </w:r>
+    </w:p>
+    <w:p>
+      <w:pPr>
+        <w:tabs>
+          <w:tab w:val="left" w:pos="2657"/>
+        </w:tabs>
+      </w:pPr>
+      <w:r>
+        <w:t>Which are the best parameters/coefficients for my model?</w:t>
+      </w:r>
+    </w:p>
+    <w:p>
+      <w:pPr>
+        <w:rPr>
+          <w:rFonts w:ascii="Courier New" w:hAnsi="Courier New" w:cs="Courier New"/>
+          <w:i/>
+          <w:iCs/>
+          <w:color w:val="595959" w:themeColor="text1" w:themeTint="A6"/>
+          <w:spacing w:val="-5"/>
+        </w:rPr>
+      </w:pPr>
+      <w:r>
+        <w:rPr>
+          <w:rFonts w:ascii="Courier New" w:hAnsi="Courier New" w:cs="Courier New"/>
+          <w:i/>
+          <w:iCs/>
+          <w:color w:val="595959" w:themeColor="text1" w:themeTint="A6"/>
+          <w:spacing w:val="-5"/>
+        </w:rPr>
+        <w:t>P(β</w:t>
+      </w:r>
+      <w:r>
+        <w:rPr>
+          <w:rFonts w:ascii="Cambria Math" w:hAnsi="Cambria Math" w:cs="Cambria Math"/>
+          <w:i/>
+          <w:iCs/>
+          <w:color w:val="595959" w:themeColor="text1" w:themeTint="A6"/>
+          <w:spacing w:val="-5"/>
+        </w:rPr>
+        <w:t>∣</w:t>
+      </w:r>
+      <w:r>
+        <w:rPr>
+          <w:rFonts w:ascii="Courier New" w:hAnsi="Courier New" w:cs="Courier New"/>
+          <w:i/>
+          <w:iCs/>
+          <w:color w:val="595959" w:themeColor="text1" w:themeTint="A6"/>
+          <w:spacing w:val="-5"/>
+        </w:rPr>
+        <w:t xml:space="preserve">y) = </w:t>
+      </w:r>
+      <w:r>
+        <w:rPr>
+          <w:rStyle w:val="NessunaspaziaturaCarattere"/>
+          <w:i/>
+          <w:iCs/>
+          <w:color w:val="595959" w:themeColor="text1" w:themeTint="A6"/>
+        </w:rPr>
+        <w:t>P(y</w:t>
+      </w:r>
+      <w:r>
+        <w:rPr>
+          <w:rStyle w:val="NessunaspaziaturaCarattere"/>
+          <w:rFonts w:ascii="Cambria Math" w:hAnsi="Cambria Math" w:cs="Cambria Math"/>
+          <w:i/>
+          <w:iCs/>
+          <w:color w:val="595959" w:themeColor="text1" w:themeTint="A6"/>
+        </w:rPr>
+        <w:t>∣</w:t>
+      </w:r>
+      <w:r>
+        <w:rPr>
+          <w:rStyle w:val="NessunaspaziaturaCarattere"/>
+          <w:rFonts w:ascii="Calibri" w:hAnsi="Calibri" w:cs="Calibri"/>
+          <w:i/>
+          <w:iCs/>
+          <w:color w:val="595959" w:themeColor="text1" w:themeTint="A6"/>
+        </w:rPr>
+        <w:t>β</w:t>
+      </w:r>
+      <w:r>
+        <w:rPr>
+          <w:rStyle w:val="NessunaspaziaturaCarattere"/>
+          <w:i/>
+          <w:iCs/>
+          <w:color w:val="595959" w:themeColor="text1" w:themeTint="A6"/>
+        </w:rPr>
+        <w:t>)</w:t>
+      </w:r>
+      <w:r>
+        <w:rPr>
+          <w:rFonts w:ascii="Courier New" w:hAnsi="Courier New" w:cs="Courier New"/>
+          <w:i/>
+          <w:iCs/>
+          <w:color w:val="595959" w:themeColor="text1" w:themeTint="A6"/>
+          <w:spacing w:val="-5"/>
+        </w:rPr>
+        <w:t xml:space="preserve"> x P(β) / P(y)</w:t>
+      </w:r>
+      <w:r>
+        <w:rPr>
+          <w:rFonts w:ascii="Courier New" w:hAnsi="Courier New" w:cs="Courier New"/>
+          <w:i/>
+          <w:iCs/>
+          <w:color w:val="595959" w:themeColor="text1" w:themeTint="A6"/>
+          <w:spacing w:val="-5"/>
+        </w:rPr>
+        <w:t xml:space="preserve"> </w:t>
+      </w:r>
+      <w:r>
+        <w:rPr>
+          <w:rFonts w:ascii="Courier New" w:hAnsi="Courier New" w:cs="Courier New"/>
+          <w:i/>
+          <w:iCs/>
+          <w:color w:val="595959" w:themeColor="text1" w:themeTint="A6"/>
+          <w:spacing w:val="-5"/>
+        </w:rPr>
+        <w:sym w:font="Wingdings" w:char="F0E0"/>
+      </w:r>
+      <w:r>
+        <w:rPr>
+          <w:rFonts w:ascii="Courier New" w:hAnsi="Courier New" w:cs="Courier New"/>
+          <w:i/>
+          <w:iCs/>
+          <w:color w:val="595959" w:themeColor="text1" w:themeTint="A6"/>
+          <w:spacing w:val="-5"/>
+        </w:rPr>
+        <w:t xml:space="preserve"> </w:t>
+      </w:r>
+    </w:p>
+    <w:p>
+      <w:pPr>
+        <w:ind w:firstLine="708"/>
+        <w:rPr>
+          <w:i/>
+          <w:iCs/>
+          <w:color w:val="595959" w:themeColor="text1" w:themeTint="A6"/>
+        </w:rPr>
+      </w:pPr>
+      <w:r>
+        <w:rPr>
+          <w:rFonts w:ascii="Courier New" w:hAnsi="Courier New" w:cs="Courier New"/>
+          <w:i/>
+          <w:iCs/>
+          <w:color w:val="595959" w:themeColor="text1" w:themeTint="A6"/>
+          <w:spacing w:val="-5"/>
+        </w:rPr>
+        <w:t>posterior = likelihood * prior / evidence</w:t>
+      </w:r>
+      <w:r>
+        <w:rPr>
+          <w:rFonts w:ascii="Courier New" w:hAnsi="Courier New" w:cs="Courier New"/>
+          <w:i/>
+          <w:iCs/>
+          <w:color w:val="595959" w:themeColor="text1" w:themeTint="A6"/>
+          <w:spacing w:val="-5"/>
+        </w:rPr>
+        <w:t>(or marginal likelihood)</w:t>
+      </w:r>
+    </w:p>
+    <w:p>
+      <w:r>
+        <w:t>The distinction between probability and likelihood is fundamentally important: Probability attaches to possible results; likelihood attaches to hypotheses.</w:t>
+      </w:r>
+    </w:p>
+    <w:p>
+      <w:pPr>
+        <w:jc w:val="center"/>
+        <w:rPr>
+          <w:i/>
+          <w:iCs/>
+          <w:color w:val="595959" w:themeColor="text1" w:themeTint="A6"/>
+        </w:rPr>
+      </w:pPr>
+      <w:r>
+        <w:rPr>
+          <w:i/>
+          <w:iCs/>
+          <w:color w:val="595959" w:themeColor="text1" w:themeTint="A6"/>
+        </w:rPr>
+        <w:t>p(y|β) is equivalent to L(β|y) </w:t>
+      </w:r>
+      <w:r>
+        <w:rPr>
+          <w:i/>
+          <w:iCs/>
+          <w:color w:val="595959" w:themeColor="text1" w:themeTint="A6"/>
+        </w:rPr>
+        <w:sym w:font="Wingdings" w:char="F0E0"/>
+      </w:r>
+      <w:r>
+        <w:rPr>
+          <w:i/>
+          <w:iCs/>
+          <w:color w:val="595959" w:themeColor="text1" w:themeTint="A6"/>
+        </w:rPr>
+        <w:t xml:space="preserve">  p(y_1,y_2,...,y_n|β) is equivalent to L(β|y_1,y_2,...,y_n) .</w:t>
+      </w:r>
+    </w:p>
+    <w:p>
+      <w:r>
+        <w:t xml:space="preserve"> Also, remember that we can multiply independent probabilities</w:t>
+      </w:r>
+      <w:r>
+        <w:t>:</w:t>
+      </w:r>
+    </w:p>
+    <w:p>
+      <w:pPr>
+        <w:jc w:val="center"/>
+        <w:rPr>
+          <w:i/>
+          <w:iCs/>
+          <w:color w:val="595959" w:themeColor="text1" w:themeTint="A6"/>
+        </w:rPr>
+      </w:pPr>
+      <w:r>
+        <w:rPr>
+          <w:i/>
+          <w:iCs/>
+          <w:color w:val="595959" w:themeColor="text1" w:themeTint="A6"/>
+        </w:rPr>
+        <w:t>L(β|y1,y2,…,yn) = p(y1|β)p(y2|β),…,p(yn|β) = ∏p(yi|β)</w:t>
+      </w:r>
+    </w:p>
+    <w:p>
+      <w:r>
+        <w:rPr>
+          <w:i/>
+          <w:iCs/>
+          <w:color w:val="595959" w:themeColor="text1" w:themeTint="A6"/>
+        </w:rPr>
+        <w:t>∏p(yi|β)</w:t>
+      </w:r>
+      <w:r>
+        <w:rPr>
+          <w:i/>
+          <w:iCs/>
+          <w:color w:val="595959" w:themeColor="text1" w:themeTint="A6"/>
+        </w:rPr>
+        <w:t xml:space="preserve"> </w:t>
+      </w:r>
+      <w:r>
+        <w:t>looks like something we can maximize:</w:t>
+      </w:r>
+    </w:p>
+    <w:p>
+      <w:pPr>
+        <w:jc w:val="center"/>
+      </w:pPr>
+      <w:r>
+        <w:rPr>
+          <w:noProof/>
+        </w:rPr>
+        <w:drawing>
+          <wp:inline distT="0" distB="0" distL="0" distR="0" wp14:anchorId="4CC447CF" wp14:editId="3B54FC87">
+            <wp:extent cx="2555058" cy="1115286"/>
+            <wp:effectExtent l="0" t="0" r="0" b="8890"/>
+            <wp:docPr id="38" name="Immagine 38"/>
+            <wp:cNvGraphicFramePr>
+              <a:graphicFrameLocks xmlns:a="http://schemas.openxmlformats.org/drawingml/2006/main" noChangeAspect="1"/>
+            </wp:cNvGraphicFramePr>
+            <a:graphic xmlns:a="http://schemas.openxmlformats.org/drawingml/2006/main">
+              <a:graphicData uri="http://schemas.openxmlformats.org/drawingml/2006/picture">
+                <pic:pic xmlns:pic="http://schemas.openxmlformats.org/drawingml/2006/picture">
+                  <pic:nvPicPr>
+                    <pic:cNvPr id="1" name=""/>
+                    <pic:cNvPicPr/>
+                  </pic:nvPicPr>
+                  <pic:blipFill>
+                    <a:blip r:embed="rId64"/>
+                    <a:stretch>
+                      <a:fillRect/>
+                    </a:stretch>
+                  </pic:blipFill>
+                  <pic:spPr>
+                    <a:xfrm>
+                      <a:off x="0" y="0"/>
+                      <a:ext cx="2567837" cy="1120864"/>
+                    </a:xfrm>
+                    <a:prstGeom prst="rect">
+                      <a:avLst/>
+                    </a:prstGeom>
+                  </pic:spPr>
+                </pic:pic>
+              </a:graphicData>
+            </a:graphic>
+          </wp:inline>
+        </w:drawing>
+      </w:r>
+    </w:p>
+    <w:p/>
+    <w:p>
+      <w:pPr>
+        <w:tabs>
+          <w:tab w:val="left" w:pos="2657"/>
+        </w:tabs>
+      </w:pPr>
+      <w:r>
+        <w:lastRenderedPageBreak/>
+        <w:t xml:space="preserve">We want to find the parameter </w:t>
+      </w:r>
+      <w:r>
+        <w:rPr>
+          <w:i/>
+          <w:iCs/>
+          <w:color w:val="595959" w:themeColor="text1" w:themeTint="A6"/>
+        </w:rPr>
+        <w:t>β</w:t>
+      </w:r>
+      <w:r>
+        <w:t xml:space="preserve"> which maximize the likelihood</w:t>
+      </w:r>
+    </w:p>
+    <w:p>
+      <w:pPr>
+        <w:tabs>
+          <w:tab w:val="left" w:pos="2657"/>
+        </w:tabs>
+      </w:pPr>
+    </w:p>
+    <w:p>
+      <w:pPr>
+        <w:tabs>
+          <w:tab w:val="left" w:pos="2657"/>
+        </w:tabs>
+      </w:pPr>
+      <w:r>
+        <w:t xml:space="preserve">We can use </w:t>
+      </w:r>
+      <w:r>
+        <w:t>Logs</w:t>
+      </w:r>
+      <w:r>
+        <w:t xml:space="preserve">, that </w:t>
+      </w:r>
+      <w:r>
+        <w:t xml:space="preserve"> are </w:t>
+      </w:r>
+      <w:hyperlink r:id="rId65" w:tgtFrame="_blank" w:history="1">
+        <w:r>
+          <w:t>monotonic transformations</w:t>
+        </w:r>
+      </w:hyperlink>
+      <w:r>
+        <w:t>, so we’ll simplify our computation but maintain our optimal result.</w:t>
+      </w:r>
+    </w:p>
+    <w:p>
+      <w:pPr>
+        <w:tabs>
+          <w:tab w:val="left" w:pos="2657"/>
+        </w:tabs>
+        <w:jc w:val="center"/>
+      </w:pPr>
+      <w:r>
+        <w:rPr>
+          <w:noProof/>
+        </w:rPr>
+        <w:drawing>
+          <wp:inline distT="0" distB="0" distL="0" distR="0" wp14:anchorId="5F91D49C" wp14:editId="148B6393">
+            <wp:extent cx="2630714" cy="941685"/>
+            <wp:effectExtent l="0" t="0" r="0" b="0"/>
+            <wp:docPr id="40" name="Immagine 40"/>
+            <wp:cNvGraphicFramePr>
+              <a:graphicFrameLocks xmlns:a="http://schemas.openxmlformats.org/drawingml/2006/main" noChangeAspect="1"/>
+            </wp:cNvGraphicFramePr>
+            <a:graphic xmlns:a="http://schemas.openxmlformats.org/drawingml/2006/main">
+              <a:graphicData uri="http://schemas.openxmlformats.org/drawingml/2006/picture">
+                <pic:pic xmlns:pic="http://schemas.openxmlformats.org/drawingml/2006/picture">
+                  <pic:nvPicPr>
+                    <pic:cNvPr id="1" name=""/>
+                    <pic:cNvPicPr/>
+                  </pic:nvPicPr>
+                  <pic:blipFill>
+                    <a:blip r:embed="rId66"/>
+                    <a:stretch>
+                      <a:fillRect/>
+                    </a:stretch>
+                  </pic:blipFill>
+                  <pic:spPr>
+                    <a:xfrm>
+                      <a:off x="0" y="0"/>
                       <a:ext cx="2668237" cy="955117"/>
                     </a:xfrm>
                     <a:prstGeom prst="rect">
@@ -9177,7 +9513,7 @@
                     <pic:cNvPicPr/>
                   </pic:nvPicPr>
                   <pic:blipFill>
-                    <a:blip r:embed="rId63"/>
+                    <a:blip r:embed="rId67"/>
                     <a:stretch>
                       <a:fillRect/>
                     </a:stretch>

</xml_diff>